<commit_message>
Added error outputing to cout
</commit_message>
<xml_diff>
--- a/A4_Documentation.docx
+++ b/A4_Documentation.docx
@@ -115,80 +115,23 @@
           <w:sz w:val="20"/>
           <w:szCs w:val="20"/>
         </w:rPr>
-        <w:t xml:space="preserve">1 + x + </w:t>
+        <w:t>1 + x + y.z * a.b() must all evaluate to an integer. This is a valid expression</w:t>
       </w:r>
-      <w:proofErr w:type="spellStart"/>
+    </w:p>
+    <w:p>
+      <w:pPr>
+        <w:ind w:firstLine="720"/>
+        <w:rPr>
+          <w:sz w:val="20"/>
+          <w:szCs w:val="20"/>
+        </w:rPr>
+      </w:pPr>
       <w:r>
         <w:rPr>
           <w:sz w:val="20"/>
           <w:szCs w:val="20"/>
         </w:rPr>
-        <w:t>y.z</w:t>
-      </w:r>
-      <w:proofErr w:type="spellEnd"/>
-      <w:r>
-        <w:rPr>
-          <w:sz w:val="20"/>
-          <w:szCs w:val="20"/>
-        </w:rPr>
-        <w:t xml:space="preserve"> * </w:t>
-      </w:r>
-      <w:proofErr w:type="spellStart"/>
-      <w:proofErr w:type="gramStart"/>
-      <w:r>
-        <w:rPr>
-          <w:sz w:val="20"/>
-          <w:szCs w:val="20"/>
-        </w:rPr>
-        <w:t>a.b</w:t>
-      </w:r>
-      <w:proofErr w:type="spellEnd"/>
-      <w:r>
-        <w:rPr>
-          <w:sz w:val="20"/>
-          <w:szCs w:val="20"/>
-        </w:rPr>
-        <w:t>(</w:t>
-      </w:r>
-      <w:proofErr w:type="gramEnd"/>
-      <w:r>
-        <w:rPr>
-          <w:sz w:val="20"/>
-          <w:szCs w:val="20"/>
-        </w:rPr>
-        <w:t>) must all evaluate to an integer. This is a valid expression</w:t>
-      </w:r>
-    </w:p>
-    <w:p>
-      <w:pPr>
-        <w:ind w:firstLine="720"/>
-        <w:rPr>
-          <w:sz w:val="20"/>
-          <w:szCs w:val="20"/>
-        </w:rPr>
-      </w:pPr>
-      <w:r>
-        <w:rPr>
-          <w:sz w:val="20"/>
-          <w:szCs w:val="20"/>
-        </w:rPr>
-        <w:t xml:space="preserve">1 + 2.1 is not a valid expression. It mixes </w:t>
-      </w:r>
-      <w:proofErr w:type="spellStart"/>
-      <w:r>
-        <w:rPr>
-          <w:sz w:val="20"/>
-          <w:szCs w:val="20"/>
-        </w:rPr>
-        <w:t>ints</w:t>
-      </w:r>
-      <w:proofErr w:type="spellEnd"/>
-      <w:r>
-        <w:rPr>
-          <w:sz w:val="20"/>
-          <w:szCs w:val="20"/>
-        </w:rPr>
-        <w:t xml:space="preserve"> and floats</w:t>
+        <w:t>1 + 2.1 is not a valid expression. It mixes ints and floats</w:t>
       </w:r>
     </w:p>
     <w:p>
@@ -221,7 +164,14 @@
           <w:sz w:val="20"/>
           <w:szCs w:val="20"/>
         </w:rPr>
-        <w:t>Passed by reference</w:t>
+        <w:t xml:space="preserve">Passed by </w:t>
+      </w:r>
+      <w:r>
+        <w:rPr>
+          <w:sz w:val="20"/>
+          <w:szCs w:val="20"/>
+        </w:rPr>
+        <w:t>value</w:t>
       </w:r>
       <w:bookmarkStart w:id="0" w:name="_GoBack"/>
       <w:bookmarkEnd w:id="0"/>
@@ -277,23 +227,13 @@
           <w:szCs w:val="20"/>
         </w:rPr>
       </w:pPr>
-      <w:proofErr w:type="gramStart"/>
       <w:r>
         <w:rPr>
           <w:b/>
           <w:sz w:val="20"/>
           <w:szCs w:val="20"/>
         </w:rPr>
-        <w:t>parameters</w:t>
-      </w:r>
-      <w:proofErr w:type="gramEnd"/>
-      <w:r>
-        <w:rPr>
-          <w:b/>
-          <w:sz w:val="20"/>
-          <w:szCs w:val="20"/>
-        </w:rPr>
-        <w:t xml:space="preserve"> in the same scope?</w:t>
+        <w:t>parameters in the same scope?</w:t>
       </w:r>
     </w:p>
     <w:p>
@@ -343,26 +283,8 @@
           <w:sz w:val="20"/>
           <w:szCs w:val="20"/>
         </w:rPr>
-        <w:t xml:space="preserve"> </w:t>
+        <w:t xml:space="preserve"> Etc</w:t>
       </w:r>
-      <w:proofErr w:type="spellStart"/>
-      <w:r>
-        <w:rPr>
-          <w:b/>
-          <w:sz w:val="20"/>
-          <w:szCs w:val="20"/>
-        </w:rPr>
-        <w:t>E</w:t>
-      </w:r>
-      <w:r>
-        <w:rPr>
-          <w:b/>
-          <w:sz w:val="20"/>
-          <w:szCs w:val="20"/>
-        </w:rPr>
-        <w:t>tc</w:t>
-      </w:r>
-      <w:proofErr w:type="spellEnd"/>
     </w:p>
     <w:p>
       <w:pPr>
@@ -447,13 +369,8 @@
       <w:pStyle w:val="Header"/>
     </w:pPr>
     <w:r>
-      <w:t xml:space="preserve">Steven </w:t>
+      <w:t>Steven Tucci</w:t>
     </w:r>
-    <w:proofErr w:type="spellStart"/>
-    <w:r>
-      <w:t>Tucci</w:t>
-    </w:r>
-    <w:proofErr w:type="spellEnd"/>
   </w:p>
   <w:p>
     <w:pPr>

</xml_diff>

<commit_message>
a4 documenation. IT IS DONE. GOOD JOB ON THE LAST COMMIT.
</commit_message>
<xml_diff>
--- a/A4_Documentation.docx
+++ b/A4_Documentation.docx
@@ -27,40 +27,6 @@
           <w:szCs w:val="20"/>
         </w:rPr>
       </w:pPr>
-    </w:p>
-    <w:p>
-      <w:pPr>
-        <w:rPr>
-          <w:b/>
-          <w:sz w:val="20"/>
-          <w:szCs w:val="20"/>
-        </w:rPr>
-      </w:pPr>
-      <w:r>
-        <w:rPr>
-          <w:b/>
-          <w:sz w:val="20"/>
-          <w:szCs w:val="20"/>
-        </w:rPr>
-        <w:t>Do we allow operations involving entire arrays?</w:t>
-      </w:r>
-    </w:p>
-    <w:p>
-      <w:pPr>
-        <w:rPr>
-          <w:sz w:val="20"/>
-          <w:szCs w:val="20"/>
-        </w:rPr>
-      </w:pPr>
-    </w:p>
-    <w:p>
-      <w:pPr>
-        <w:rPr>
-          <w:b/>
-          <w:sz w:val="20"/>
-          <w:szCs w:val="20"/>
-        </w:rPr>
-      </w:pPr>
       <w:r>
         <w:rPr>
           <w:b/>
@@ -72,7 +38,6 @@
     </w:p>
     <w:p>
       <w:pPr>
-        <w:ind w:firstLine="720"/>
         <w:rPr>
           <w:sz w:val="20"/>
           <w:szCs w:val="20"/>
@@ -88,7 +53,6 @@
     </w:p>
     <w:p>
       <w:pPr>
-        <w:ind w:firstLine="720"/>
         <w:rPr>
           <w:sz w:val="20"/>
           <w:szCs w:val="20"/>
@@ -104,34 +68,89 @@
     </w:p>
     <w:p>
       <w:pPr>
-        <w:ind w:firstLine="720"/>
-        <w:rPr>
-          <w:sz w:val="20"/>
-          <w:szCs w:val="20"/>
-        </w:rPr>
-      </w:pPr>
-      <w:r>
-        <w:rPr>
-          <w:sz w:val="20"/>
-          <w:szCs w:val="20"/>
-        </w:rPr>
-        <w:t>1 + x + y.z * a.b() must all evaluate to an integer. This is a valid expression</w:t>
-      </w:r>
-    </w:p>
-    <w:p>
-      <w:pPr>
-        <w:ind w:firstLine="720"/>
-        <w:rPr>
-          <w:sz w:val="20"/>
-          <w:szCs w:val="20"/>
-        </w:rPr>
-      </w:pPr>
-      <w:r>
-        <w:rPr>
-          <w:sz w:val="20"/>
-          <w:szCs w:val="20"/>
-        </w:rPr>
-        <w:t>1 + 2.1 is not a valid expression. It mixes ints and floats</w:t>
+        <w:rPr>
+          <w:sz w:val="20"/>
+          <w:szCs w:val="20"/>
+        </w:rPr>
+      </w:pPr>
+      <w:r>
+        <w:rPr>
+          <w:sz w:val="20"/>
+          <w:szCs w:val="20"/>
+        </w:rPr>
+        <w:t xml:space="preserve">1 + x + </w:t>
+      </w:r>
+      <w:proofErr w:type="spellStart"/>
+      <w:r>
+        <w:rPr>
+          <w:sz w:val="20"/>
+          <w:szCs w:val="20"/>
+        </w:rPr>
+        <w:t>y.z</w:t>
+      </w:r>
+      <w:proofErr w:type="spellEnd"/>
+      <w:r>
+        <w:rPr>
+          <w:sz w:val="20"/>
+          <w:szCs w:val="20"/>
+        </w:rPr>
+        <w:t xml:space="preserve"> * </w:t>
+      </w:r>
+      <w:proofErr w:type="spellStart"/>
+      <w:proofErr w:type="gramStart"/>
+      <w:r>
+        <w:rPr>
+          <w:sz w:val="20"/>
+          <w:szCs w:val="20"/>
+        </w:rPr>
+        <w:t>a.b</w:t>
+      </w:r>
+      <w:proofErr w:type="spellEnd"/>
+      <w:r>
+        <w:rPr>
+          <w:sz w:val="20"/>
+          <w:szCs w:val="20"/>
+        </w:rPr>
+        <w:t>(</w:t>
+      </w:r>
+      <w:proofErr w:type="gramEnd"/>
+      <w:r>
+        <w:rPr>
+          <w:sz w:val="20"/>
+          <w:szCs w:val="20"/>
+        </w:rPr>
+        <w:t>) must all evaluate to an integer. This is a valid expression</w:t>
+      </w:r>
+    </w:p>
+    <w:p>
+      <w:pPr>
+        <w:rPr>
+          <w:sz w:val="20"/>
+          <w:szCs w:val="20"/>
+        </w:rPr>
+      </w:pPr>
+      <w:r>
+        <w:rPr>
+          <w:sz w:val="20"/>
+          <w:szCs w:val="20"/>
+        </w:rPr>
+        <w:t xml:space="preserve">1 + 2.1 is not a valid expression. It mixes </w:t>
+      </w:r>
+      <w:proofErr w:type="spellStart"/>
+      <w:r>
+        <w:rPr>
+          <w:sz w:val="20"/>
+          <w:szCs w:val="20"/>
+        </w:rPr>
+        <w:t>ints</w:t>
+      </w:r>
+      <w:proofErr w:type="spellEnd"/>
+      <w:r>
+        <w:rPr>
+          <w:sz w:val="20"/>
+          <w:szCs w:val="20"/>
+        </w:rPr>
+        <w:t xml:space="preserve"> and floats</w:t>
       </w:r>
     </w:p>
     <w:p>
@@ -153,7 +172,6 @@
     </w:p>
     <w:p>
       <w:pPr>
-        <w:ind w:firstLine="720"/>
         <w:rPr>
           <w:sz w:val="20"/>
           <w:szCs w:val="20"/>
@@ -172,6 +190,1653 @@
           <w:szCs w:val="20"/>
         </w:rPr>
         <w:t>value</w:t>
+      </w:r>
+    </w:p>
+    <w:p>
+      <w:pPr>
+        <w:rPr>
+          <w:b/>
+          <w:sz w:val="20"/>
+          <w:szCs w:val="20"/>
+        </w:rPr>
+      </w:pPr>
+      <w:r>
+        <w:rPr>
+          <w:b/>
+          <w:sz w:val="20"/>
+          <w:szCs w:val="20"/>
+        </w:rPr>
+        <w:t xml:space="preserve"> Is there a limit on the number of function parameters?</w:t>
+      </w:r>
+    </w:p>
+    <w:p>
+      <w:pPr>
+        <w:rPr>
+          <w:sz w:val="20"/>
+          <w:szCs w:val="20"/>
+        </w:rPr>
+      </w:pPr>
+      <w:r>
+        <w:rPr>
+          <w:sz w:val="20"/>
+          <w:szCs w:val="20"/>
+        </w:rPr>
+        <w:t>This depends on how many registers we have</w:t>
+      </w:r>
+      <w:r>
+        <w:rPr>
+          <w:sz w:val="20"/>
+          <w:szCs w:val="20"/>
+        </w:rPr>
+        <w:t>. We have 16 registers, but only 13 are usable. Since 1 is r0 is can’t be used, and r14</w:t>
+      </w:r>
+      <w:proofErr w:type="gramStart"/>
+      <w:r>
+        <w:rPr>
+          <w:sz w:val="20"/>
+          <w:szCs w:val="20"/>
+        </w:rPr>
+        <w:t>,r15</w:t>
+      </w:r>
+      <w:proofErr w:type="gramEnd"/>
+      <w:r>
+        <w:rPr>
+          <w:sz w:val="20"/>
+          <w:szCs w:val="20"/>
+        </w:rPr>
+        <w:t xml:space="preserve"> are used for return and jump registers.</w:t>
+      </w:r>
+    </w:p>
+    <w:p>
+      <w:pPr>
+        <w:rPr>
+          <w:b/>
+          <w:sz w:val="20"/>
+          <w:szCs w:val="20"/>
+        </w:rPr>
+      </w:pPr>
+      <w:r>
+        <w:rPr>
+          <w:b/>
+          <w:sz w:val="20"/>
+          <w:szCs w:val="20"/>
+        </w:rPr>
+        <w:t xml:space="preserve"> Is function overloading allowed, i.e. functions with the same name but with varied number/type of</w:t>
+      </w:r>
+    </w:p>
+    <w:p>
+      <w:pPr>
+        <w:rPr>
+          <w:b/>
+          <w:sz w:val="20"/>
+          <w:szCs w:val="20"/>
+        </w:rPr>
+      </w:pPr>
+      <w:proofErr w:type="gramStart"/>
+      <w:r>
+        <w:rPr>
+          <w:b/>
+          <w:sz w:val="20"/>
+          <w:szCs w:val="20"/>
+        </w:rPr>
+        <w:t>parameters</w:t>
+      </w:r>
+      <w:proofErr w:type="gramEnd"/>
+      <w:r>
+        <w:rPr>
+          <w:b/>
+          <w:sz w:val="20"/>
+          <w:szCs w:val="20"/>
+        </w:rPr>
+        <w:t xml:space="preserve"> in the same scope?</w:t>
+      </w:r>
+    </w:p>
+    <w:p>
+      <w:pPr>
+        <w:rPr>
+          <w:sz w:val="20"/>
+          <w:szCs w:val="20"/>
+        </w:rPr>
+      </w:pPr>
+      <w:r>
+        <w:rPr>
+          <w:sz w:val="20"/>
+          <w:szCs w:val="20"/>
+        </w:rPr>
+        <w:t>No, function overloading is not allowed. The implementation only allows for a function to have one signature.</w:t>
+      </w:r>
+    </w:p>
+    <w:p>
+      <w:pPr>
+        <w:rPr>
+          <w:b/>
+          <w:sz w:val="20"/>
+          <w:szCs w:val="20"/>
+        </w:rPr>
+      </w:pPr>
+      <w:r>
+        <w:rPr>
+          <w:b/>
+          <w:sz w:val="20"/>
+          <w:szCs w:val="20"/>
+        </w:rPr>
+        <w:t xml:space="preserve"> Are recursive function calls allowed, or can two instances of the same function be active at the same time?</w:t>
+      </w:r>
+    </w:p>
+    <w:p>
+      <w:pPr>
+        <w:rPr>
+          <w:sz w:val="20"/>
+          <w:szCs w:val="20"/>
+        </w:rPr>
+      </w:pPr>
+      <w:r>
+        <w:rPr>
+          <w:sz w:val="20"/>
+          <w:szCs w:val="20"/>
+        </w:rPr>
+        <w:t>No. Everything is allocated statically.</w:t>
+      </w:r>
+      <w:r>
+        <w:rPr>
+          <w:sz w:val="20"/>
+          <w:szCs w:val="20"/>
+        </w:rPr>
+        <w:t xml:space="preserve"> </w:t>
+      </w:r>
+    </w:p>
+    <w:p>
+      <w:pPr>
+        <w:rPr>
+          <w:sz w:val="20"/>
+          <w:szCs w:val="20"/>
+        </w:rPr>
+      </w:pPr>
+      <w:r>
+        <w:rPr>
+          <w:sz w:val="20"/>
+          <w:szCs w:val="20"/>
+        </w:rPr>
+        <w:br w:type="page"/>
+      </w:r>
+    </w:p>
+    <w:p>
+      <w:pPr>
+        <w:rPr>
+          <w:i/>
+        </w:rPr>
+      </w:pPr>
+      <w:r>
+        <w:rPr>
+          <w:i/>
+        </w:rPr>
+        <w:lastRenderedPageBreak/>
+        <w:t>Semantic Rules</w:t>
+      </w:r>
+    </w:p>
+    <w:p>
+      <w:pPr>
+        <w:spacing w:after="0"/>
+        <w:rPr>
+          <w:color w:val="76923C" w:themeColor="accent3" w:themeShade="BF"/>
+          <w:sz w:val="20"/>
+        </w:rPr>
+      </w:pPr>
+      <w:r>
+        <w:rPr>
+          <w:color w:val="76923C" w:themeColor="accent3" w:themeShade="BF"/>
+          <w:sz w:val="20"/>
+        </w:rPr>
+        <w:t xml:space="preserve">// Rules for </w:t>
+      </w:r>
+      <w:r>
+        <w:rPr>
+          <w:color w:val="76923C" w:themeColor="accent3" w:themeShade="BF"/>
+          <w:sz w:val="20"/>
+        </w:rPr>
+        <w:t>creating the symbol table</w:t>
+      </w:r>
+      <w:r>
+        <w:rPr>
+          <w:color w:val="76923C" w:themeColor="accent3" w:themeShade="BF"/>
+          <w:sz w:val="20"/>
+        </w:rPr>
+        <w:t>s</w:t>
+      </w:r>
+    </w:p>
+    <w:p>
+      <w:pPr>
+        <w:spacing w:after="0"/>
+        <w:rPr>
+          <w:sz w:val="20"/>
+        </w:rPr>
+      </w:pPr>
+      <w:r>
+        <w:rPr>
+          <w:sz w:val="20"/>
+        </w:rPr>
+        <w:t>#</w:t>
+      </w:r>
+      <w:proofErr w:type="spellStart"/>
+      <w:r>
+        <w:rPr>
+          <w:sz w:val="20"/>
+        </w:rPr>
+        <w:t>createGlobalTable</w:t>
+      </w:r>
+      <w:proofErr w:type="spellEnd"/>
+      <w:r>
+        <w:rPr>
+          <w:sz w:val="20"/>
+        </w:rPr>
+        <w:t># creates the global symbol table</w:t>
+      </w:r>
+    </w:p>
+    <w:p>
+      <w:pPr>
+        <w:spacing w:after="0"/>
+        <w:rPr>
+          <w:sz w:val="20"/>
+        </w:rPr>
+      </w:pPr>
+      <w:r>
+        <w:rPr>
+          <w:sz w:val="20"/>
+        </w:rPr>
+        <w:t>#</w:t>
+      </w:r>
+      <w:proofErr w:type="spellStart"/>
+      <w:r>
+        <w:rPr>
+          <w:sz w:val="20"/>
+        </w:rPr>
+        <w:t>endGlobalTable</w:t>
+      </w:r>
+      <w:proofErr w:type="spellEnd"/>
+      <w:r>
+        <w:rPr>
+          <w:sz w:val="20"/>
+        </w:rPr>
+        <w:t># jumps out of the scope of the global table</w:t>
+      </w:r>
+    </w:p>
+    <w:p>
+      <w:pPr>
+        <w:spacing w:after="0"/>
+        <w:rPr>
+          <w:sz w:val="20"/>
+        </w:rPr>
+      </w:pPr>
+      <w:r>
+        <w:rPr>
+          <w:sz w:val="20"/>
+        </w:rPr>
+        <w:t>#</w:t>
+      </w:r>
+      <w:proofErr w:type="spellStart"/>
+      <w:r>
+        <w:rPr>
+          <w:sz w:val="20"/>
+        </w:rPr>
+        <w:t>createClassEntryAndTable</w:t>
+      </w:r>
+      <w:proofErr w:type="spellEnd"/>
+      <w:r>
+        <w:rPr>
+          <w:sz w:val="20"/>
+        </w:rPr>
+        <w:t># creates an entry in the global table and creates the class table</w:t>
+      </w:r>
+    </w:p>
+    <w:p>
+      <w:pPr>
+        <w:spacing w:after="0"/>
+        <w:rPr>
+          <w:sz w:val="20"/>
+        </w:rPr>
+      </w:pPr>
+      <w:r>
+        <w:rPr>
+          <w:sz w:val="20"/>
+        </w:rPr>
+        <w:t>#</w:t>
+      </w:r>
+      <w:proofErr w:type="spellStart"/>
+      <w:r>
+        <w:rPr>
+          <w:sz w:val="20"/>
+        </w:rPr>
+        <w:t>endClassEntryAndTable</w:t>
+      </w:r>
+      <w:proofErr w:type="spellEnd"/>
+      <w:r>
+        <w:rPr>
+          <w:sz w:val="20"/>
+        </w:rPr>
+        <w:t># jumps out of the class table scope</w:t>
+      </w:r>
+    </w:p>
+    <w:p>
+      <w:pPr>
+        <w:spacing w:after="0"/>
+        <w:rPr>
+          <w:sz w:val="20"/>
+        </w:rPr>
+      </w:pPr>
+      <w:r>
+        <w:rPr>
+          <w:sz w:val="20"/>
+        </w:rPr>
+        <w:t>#</w:t>
+      </w:r>
+      <w:proofErr w:type="spellStart"/>
+      <w:r>
+        <w:rPr>
+          <w:sz w:val="20"/>
+        </w:rPr>
+        <w:t>createProgramTable</w:t>
+      </w:r>
+      <w:proofErr w:type="spellEnd"/>
+      <w:r>
+        <w:rPr>
+          <w:sz w:val="20"/>
+        </w:rPr>
+        <w:t xml:space="preserve"># creates the program table </w:t>
+      </w:r>
+    </w:p>
+    <w:p>
+      <w:pPr>
+        <w:spacing w:after="0"/>
+        <w:rPr>
+          <w:sz w:val="20"/>
+        </w:rPr>
+      </w:pPr>
+      <w:r>
+        <w:rPr>
+          <w:sz w:val="20"/>
+        </w:rPr>
+        <w:t>#</w:t>
+      </w:r>
+      <w:proofErr w:type="spellStart"/>
+      <w:r>
+        <w:rPr>
+          <w:sz w:val="20"/>
+        </w:rPr>
+        <w:t>endProgramTable</w:t>
+      </w:r>
+      <w:proofErr w:type="spellEnd"/>
+      <w:r>
+        <w:rPr>
+          <w:sz w:val="20"/>
+        </w:rPr>
+        <w:t># jumps out of the program scope</w:t>
+      </w:r>
+    </w:p>
+    <w:p>
+      <w:pPr>
+        <w:spacing w:after="0"/>
+        <w:rPr>
+          <w:sz w:val="20"/>
+        </w:rPr>
+      </w:pPr>
+      <w:r>
+        <w:rPr>
+          <w:sz w:val="20"/>
+        </w:rPr>
+        <w:t>#</w:t>
+      </w:r>
+      <w:proofErr w:type="spellStart"/>
+      <w:r>
+        <w:rPr>
+          <w:sz w:val="20"/>
+        </w:rPr>
+        <w:t>createVariableEntry</w:t>
+      </w:r>
+      <w:proofErr w:type="spellEnd"/>
+      <w:r>
+        <w:rPr>
+          <w:sz w:val="20"/>
+        </w:rPr>
+        <w:t># create a variable record in the current scope</w:t>
+      </w:r>
+    </w:p>
+    <w:p>
+      <w:pPr>
+        <w:spacing w:after="0"/>
+        <w:rPr>
+          <w:sz w:val="20"/>
+        </w:rPr>
+      </w:pPr>
+      <w:r>
+        <w:rPr>
+          <w:sz w:val="20"/>
+        </w:rPr>
+        <w:t>#</w:t>
+      </w:r>
+      <w:proofErr w:type="spellStart"/>
+      <w:r>
+        <w:rPr>
+          <w:sz w:val="20"/>
+        </w:rPr>
+        <w:t>add</w:t>
+      </w:r>
+      <w:r>
+        <w:rPr>
+          <w:sz w:val="20"/>
+        </w:rPr>
+        <w:t>FuncDef</w:t>
+      </w:r>
+      <w:r>
+        <w:rPr>
+          <w:sz w:val="20"/>
+        </w:rPr>
+        <w:t>Parameter</w:t>
+      </w:r>
+      <w:proofErr w:type="spellEnd"/>
+      <w:r>
+        <w:rPr>
+          <w:sz w:val="20"/>
+        </w:rPr>
+        <w:t># adds a parameter to the current function</w:t>
+      </w:r>
+    </w:p>
+    <w:p>
+      <w:pPr>
+        <w:spacing w:after="0"/>
+        <w:rPr>
+          <w:sz w:val="20"/>
+        </w:rPr>
+      </w:pPr>
+      <w:r>
+        <w:rPr>
+          <w:sz w:val="20"/>
+        </w:rPr>
+        <w:t>#</w:t>
+      </w:r>
+      <w:proofErr w:type="spellStart"/>
+      <w:r>
+        <w:rPr>
+          <w:sz w:val="20"/>
+        </w:rPr>
+        <w:t>createFuncEntryAndTable</w:t>
+      </w:r>
+      <w:proofErr w:type="spellEnd"/>
+      <w:r>
+        <w:rPr>
+          <w:sz w:val="20"/>
+        </w:rPr>
+        <w:t># creates a function record in the current scope and goes to the scope</w:t>
+      </w:r>
+    </w:p>
+    <w:p>
+      <w:pPr>
+        <w:spacing w:after="0"/>
+        <w:rPr>
+          <w:sz w:val="20"/>
+        </w:rPr>
+      </w:pPr>
+      <w:r>
+        <w:rPr>
+          <w:sz w:val="20"/>
+        </w:rPr>
+        <w:t>#</w:t>
+      </w:r>
+      <w:proofErr w:type="spellStart"/>
+      <w:r>
+        <w:rPr>
+          <w:sz w:val="20"/>
+        </w:rPr>
+        <w:t>endFuncEntryAndTable</w:t>
+      </w:r>
+      <w:proofErr w:type="spellEnd"/>
+      <w:r>
+        <w:rPr>
+          <w:sz w:val="20"/>
+        </w:rPr>
+        <w:t># jumps out of the function scope</w:t>
+      </w:r>
+    </w:p>
+    <w:p>
+      <w:pPr>
+        <w:spacing w:after="0"/>
+        <w:rPr>
+          <w:sz w:val="20"/>
+        </w:rPr>
+      </w:pPr>
+      <w:r>
+        <w:rPr>
+          <w:sz w:val="20"/>
+        </w:rPr>
+        <w:t>#</w:t>
+      </w:r>
+      <w:proofErr w:type="spellStart"/>
+      <w:r>
+        <w:rPr>
+          <w:sz w:val="20"/>
+        </w:rPr>
+        <w:t>startFuncDef</w:t>
+      </w:r>
+      <w:proofErr w:type="spellEnd"/>
+      <w:r>
+        <w:rPr>
+          <w:sz w:val="20"/>
+        </w:rPr>
+        <w:t># tells the next semantic action that we are at the start of a function</w:t>
+      </w:r>
+    </w:p>
+    <w:p>
+      <w:pPr>
+        <w:spacing w:after="0"/>
+        <w:rPr>
+          <w:sz w:val="20"/>
+        </w:rPr>
+      </w:pPr>
+      <w:r>
+        <w:rPr>
+          <w:sz w:val="20"/>
+        </w:rPr>
+        <w:t>#</w:t>
+      </w:r>
+      <w:proofErr w:type="spellStart"/>
+      <w:r>
+        <w:rPr>
+          <w:sz w:val="20"/>
+        </w:rPr>
+        <w:t>checkTypeGlobal</w:t>
+      </w:r>
+      <w:proofErr w:type="spellEnd"/>
+      <w:r>
+        <w:rPr>
+          <w:sz w:val="20"/>
+        </w:rPr>
+        <w:t># checks to see if the identifier given is in the global scope</w:t>
+      </w:r>
+    </w:p>
+    <w:p>
+      <w:pPr>
+        <w:spacing w:after="0"/>
+        <w:rPr>
+          <w:sz w:val="20"/>
+        </w:rPr>
+      </w:pPr>
+      <w:r>
+        <w:rPr>
+          <w:sz w:val="20"/>
+        </w:rPr>
+        <w:t>#</w:t>
+      </w:r>
+      <w:proofErr w:type="spellStart"/>
+      <w:r>
+        <w:rPr>
+          <w:sz w:val="20"/>
+        </w:rPr>
+        <w:t>checkCircular</w:t>
+      </w:r>
+      <w:proofErr w:type="spellEnd"/>
+      <w:r>
+        <w:rPr>
+          <w:sz w:val="20"/>
+        </w:rPr>
+        <w:t xml:space="preserve"># checks to see if the class </w:t>
+      </w:r>
+      <w:proofErr w:type="spellStart"/>
+      <w:r>
+        <w:rPr>
+          <w:sz w:val="20"/>
+        </w:rPr>
+        <w:t>var</w:t>
+      </w:r>
+      <w:proofErr w:type="spellEnd"/>
+      <w:r>
+        <w:rPr>
+          <w:sz w:val="20"/>
+        </w:rPr>
+        <w:t xml:space="preserve"> defined in a class is circularly defined</w:t>
+      </w:r>
+    </w:p>
+    <w:p>
+      <w:pPr>
+        <w:spacing w:after="0"/>
+        <w:rPr>
+          <w:sz w:val="20"/>
+        </w:rPr>
+      </w:pPr>
+      <w:r>
+        <w:rPr>
+          <w:sz w:val="20"/>
+        </w:rPr>
+        <w:t>#</w:t>
+      </w:r>
+      <w:proofErr w:type="spellStart"/>
+      <w:r>
+        <w:rPr>
+          <w:sz w:val="20"/>
+        </w:rPr>
+        <w:t>storeId</w:t>
+      </w:r>
+      <w:proofErr w:type="spellEnd"/>
+      <w:r>
+        <w:rPr>
+          <w:sz w:val="20"/>
+        </w:rPr>
+        <w:t># stores the id/lexeme of the token into the semantic stack</w:t>
+      </w:r>
+    </w:p>
+    <w:p>
+      <w:pPr>
+        <w:spacing w:after="0"/>
+        <w:rPr>
+          <w:sz w:val="20"/>
+        </w:rPr>
+      </w:pPr>
+      <w:r>
+        <w:rPr>
+          <w:sz w:val="20"/>
+        </w:rPr>
+        <w:t>#</w:t>
+      </w:r>
+      <w:proofErr w:type="spellStart"/>
+      <w:r>
+        <w:rPr>
+          <w:sz w:val="20"/>
+        </w:rPr>
+        <w:t>storeType</w:t>
+      </w:r>
+      <w:proofErr w:type="spellEnd"/>
+      <w:r>
+        <w:rPr>
+          <w:sz w:val="20"/>
+        </w:rPr>
+        <w:t># stores the type/lexeme of the token into the semantic stack</w:t>
+      </w:r>
+    </w:p>
+    <w:p>
+      <w:pPr>
+        <w:spacing w:after="0"/>
+        <w:rPr>
+          <w:sz w:val="20"/>
+        </w:rPr>
+      </w:pPr>
+      <w:r>
+        <w:rPr>
+          <w:sz w:val="20"/>
+        </w:rPr>
+        <w:t>#</w:t>
+      </w:r>
+      <w:proofErr w:type="spellStart"/>
+      <w:r>
+        <w:rPr>
+          <w:sz w:val="20"/>
+        </w:rPr>
+        <w:t>storeArraySize</w:t>
+      </w:r>
+      <w:proofErr w:type="spellEnd"/>
+      <w:r>
+        <w:rPr>
+          <w:sz w:val="20"/>
+        </w:rPr>
+        <w:t xml:space="preserve"># stores the </w:t>
+      </w:r>
+      <w:proofErr w:type="spellStart"/>
+      <w:r>
+        <w:rPr>
+          <w:sz w:val="20"/>
+        </w:rPr>
+        <w:t>arraysize</w:t>
+      </w:r>
+      <w:proofErr w:type="spellEnd"/>
+      <w:r>
+        <w:rPr>
+          <w:sz w:val="20"/>
+        </w:rPr>
+        <w:t>/lexeme of the token into the semantic stack</w:t>
+      </w:r>
+    </w:p>
+    <w:p>
+      <w:pPr>
+        <w:spacing w:after="0"/>
+        <w:rPr>
+          <w:color w:val="76923C" w:themeColor="accent3" w:themeShade="BF"/>
+          <w:sz w:val="20"/>
+        </w:rPr>
+      </w:pPr>
+      <w:r>
+        <w:rPr>
+          <w:color w:val="76923C" w:themeColor="accent3" w:themeShade="BF"/>
+          <w:sz w:val="20"/>
+        </w:rPr>
+        <w:t xml:space="preserve"> // Rules for building expressions</w:t>
+      </w:r>
+    </w:p>
+    <w:p>
+      <w:pPr>
+        <w:spacing w:after="0"/>
+        <w:rPr>
+          <w:sz w:val="20"/>
+        </w:rPr>
+      </w:pPr>
+      <w:r>
+        <w:rPr>
+          <w:sz w:val="20"/>
+        </w:rPr>
+        <w:t>#</w:t>
+      </w:r>
+      <w:proofErr w:type="spellStart"/>
+      <w:r>
+        <w:rPr>
+          <w:sz w:val="20"/>
+        </w:rPr>
+        <w:t>addNumericExprFragment</w:t>
+      </w:r>
+      <w:proofErr w:type="spellEnd"/>
+      <w:r>
+        <w:rPr>
+          <w:sz w:val="20"/>
+        </w:rPr>
+        <w:t># adds a numeric value to our expression building</w:t>
+      </w:r>
+    </w:p>
+    <w:p>
+      <w:pPr>
+        <w:spacing w:after="0"/>
+        <w:rPr>
+          <w:sz w:val="20"/>
+        </w:rPr>
+      </w:pPr>
+      <w:r>
+        <w:rPr>
+          <w:sz w:val="20"/>
+        </w:rPr>
+        <w:t>#</w:t>
+      </w:r>
+      <w:proofErr w:type="spellStart"/>
+      <w:r>
+        <w:rPr>
+          <w:sz w:val="20"/>
+        </w:rPr>
+        <w:t>operatorExprFragment</w:t>
+      </w:r>
+      <w:proofErr w:type="spellEnd"/>
+      <w:r>
+        <w:rPr>
+          <w:sz w:val="20"/>
+        </w:rPr>
+        <w:t xml:space="preserve"># adds </w:t>
+      </w:r>
+      <w:proofErr w:type="spellStart"/>
+      <w:proofErr w:type="gramStart"/>
+      <w:r>
+        <w:rPr>
+          <w:sz w:val="20"/>
+        </w:rPr>
+        <w:t>a</w:t>
+      </w:r>
+      <w:proofErr w:type="spellEnd"/>
+      <w:proofErr w:type="gramEnd"/>
+      <w:r>
+        <w:rPr>
+          <w:sz w:val="20"/>
+        </w:rPr>
+        <w:t xml:space="preserve"> operator value to our expression building</w:t>
+      </w:r>
+    </w:p>
+    <w:p>
+      <w:pPr>
+        <w:spacing w:after="0"/>
+        <w:rPr>
+          <w:sz w:val="20"/>
+        </w:rPr>
+      </w:pPr>
+      <w:r>
+        <w:rPr>
+          <w:sz w:val="20"/>
+        </w:rPr>
+        <w:t>#</w:t>
+      </w:r>
+      <w:proofErr w:type="spellStart"/>
+      <w:r>
+        <w:rPr>
+          <w:sz w:val="20"/>
+        </w:rPr>
+        <w:t>addSignExprFragment</w:t>
+      </w:r>
+      <w:proofErr w:type="spellEnd"/>
+      <w:r>
+        <w:rPr>
+          <w:sz w:val="20"/>
+        </w:rPr>
+        <w:t># adds a sign +/- value to our expression building</w:t>
+      </w:r>
+    </w:p>
+    <w:p>
+      <w:pPr>
+        <w:spacing w:after="0"/>
+        <w:rPr>
+          <w:sz w:val="20"/>
+        </w:rPr>
+      </w:pPr>
+      <w:r>
+        <w:rPr>
+          <w:sz w:val="20"/>
+        </w:rPr>
+        <w:t>#</w:t>
+      </w:r>
+      <w:proofErr w:type="spellStart"/>
+      <w:r>
+        <w:rPr>
+          <w:sz w:val="20"/>
+        </w:rPr>
+        <w:t>checkExpr</w:t>
+      </w:r>
+      <w:proofErr w:type="spellEnd"/>
+      <w:r>
+        <w:rPr>
+          <w:sz w:val="20"/>
+        </w:rPr>
+        <w:t># checks to see if our expression is valid</w:t>
+      </w:r>
+    </w:p>
+    <w:p>
+      <w:pPr>
+        <w:spacing w:after="0"/>
+        <w:rPr>
+          <w:sz w:val="20"/>
+        </w:rPr>
+      </w:pPr>
+      <w:r>
+        <w:rPr>
+          <w:sz w:val="20"/>
+        </w:rPr>
+        <w:t>#</w:t>
+      </w:r>
+      <w:proofErr w:type="spellStart"/>
+      <w:r>
+        <w:rPr>
+          <w:sz w:val="20"/>
+        </w:rPr>
+        <w:t>pushExpr</w:t>
+      </w:r>
+      <w:proofErr w:type="spellEnd"/>
+      <w:r>
+        <w:rPr>
+          <w:sz w:val="20"/>
+        </w:rPr>
+        <w:t># pushes an expression onto the semantic stack</w:t>
+      </w:r>
+    </w:p>
+    <w:p>
+      <w:pPr>
+        <w:spacing w:after="0"/>
+        <w:rPr>
+          <w:sz w:val="20"/>
+        </w:rPr>
+      </w:pPr>
+      <w:r>
+        <w:rPr>
+          <w:sz w:val="20"/>
+        </w:rPr>
+        <w:t>#</w:t>
+      </w:r>
+      <w:proofErr w:type="spellStart"/>
+      <w:r>
+        <w:rPr>
+          <w:sz w:val="20"/>
+        </w:rPr>
+        <w:t>popExpr</w:t>
+      </w:r>
+      <w:proofErr w:type="spellEnd"/>
+      <w:r>
+        <w:rPr>
+          <w:sz w:val="20"/>
+        </w:rPr>
+        <w:t># pops an expression onto the semantic stack</w:t>
+      </w:r>
+    </w:p>
+    <w:p>
+      <w:pPr>
+        <w:spacing w:after="0"/>
+        <w:rPr>
+          <w:color w:val="76923C" w:themeColor="accent3" w:themeShade="BF"/>
+          <w:sz w:val="20"/>
+        </w:rPr>
+      </w:pPr>
+      <w:r>
+        <w:rPr>
+          <w:color w:val="76923C" w:themeColor="accent3" w:themeShade="BF"/>
+          <w:sz w:val="20"/>
+        </w:rPr>
+        <w:t>// Rules for building variables</w:t>
+      </w:r>
+    </w:p>
+    <w:p>
+      <w:pPr>
+        <w:spacing w:after="0"/>
+        <w:rPr>
+          <w:sz w:val="20"/>
+        </w:rPr>
+      </w:pPr>
+      <w:r>
+        <w:rPr>
+          <w:sz w:val="20"/>
+        </w:rPr>
+        <w:t>#</w:t>
+      </w:r>
+      <w:proofErr w:type="spellStart"/>
+      <w:r>
+        <w:rPr>
+          <w:sz w:val="20"/>
+        </w:rPr>
+        <w:t>pushVar</w:t>
+      </w:r>
+      <w:proofErr w:type="spellEnd"/>
+      <w:r>
+        <w:rPr>
+          <w:sz w:val="20"/>
+        </w:rPr>
+        <w:t># pushes a variable onto the semantic stack</w:t>
+      </w:r>
+    </w:p>
+    <w:p>
+      <w:pPr>
+        <w:spacing w:after="0"/>
+        <w:rPr>
+          <w:sz w:val="20"/>
+        </w:rPr>
+      </w:pPr>
+      <w:r>
+        <w:rPr>
+          <w:sz w:val="20"/>
+        </w:rPr>
+        <w:t>#</w:t>
+      </w:r>
+      <w:proofErr w:type="spellStart"/>
+      <w:r>
+        <w:rPr>
+          <w:sz w:val="20"/>
+        </w:rPr>
+        <w:t>popVar</w:t>
+      </w:r>
+      <w:proofErr w:type="spellEnd"/>
+      <w:r>
+        <w:rPr>
+          <w:sz w:val="20"/>
+        </w:rPr>
+        <w:t># pops a variable onto the semantic stack</w:t>
+      </w:r>
+    </w:p>
+    <w:p>
+      <w:pPr>
+        <w:spacing w:after="0"/>
+        <w:rPr>
+          <w:sz w:val="20"/>
+        </w:rPr>
+      </w:pPr>
+      <w:r>
+        <w:rPr>
+          <w:sz w:val="20"/>
+        </w:rPr>
+        <w:t>#</w:t>
+      </w:r>
+      <w:proofErr w:type="spellStart"/>
+      <w:r>
+        <w:rPr>
+          <w:sz w:val="20"/>
+        </w:rPr>
+        <w:t>addToVar</w:t>
+      </w:r>
+      <w:proofErr w:type="spellEnd"/>
+      <w:r>
+        <w:rPr>
+          <w:sz w:val="20"/>
+        </w:rPr>
+        <w:t xml:space="preserve"># adds a variable fragment to the current variable ex a.bc.de, will add a, </w:t>
+      </w:r>
+      <w:proofErr w:type="spellStart"/>
+      <w:proofErr w:type="gramStart"/>
+      <w:r>
+        <w:rPr>
+          <w:sz w:val="20"/>
+        </w:rPr>
+        <w:t>bc</w:t>
+      </w:r>
+      <w:proofErr w:type="spellEnd"/>
+      <w:proofErr w:type="gramEnd"/>
+      <w:r>
+        <w:rPr>
+          <w:sz w:val="20"/>
+        </w:rPr>
+        <w:t>, de fragment parts</w:t>
+      </w:r>
+    </w:p>
+    <w:p>
+      <w:pPr>
+        <w:spacing w:after="0"/>
+        <w:rPr>
+          <w:sz w:val="20"/>
+        </w:rPr>
+      </w:pPr>
+      <w:r>
+        <w:rPr>
+          <w:sz w:val="20"/>
+        </w:rPr>
+        <w:t>#</w:t>
+      </w:r>
+      <w:proofErr w:type="spellStart"/>
+      <w:r>
+        <w:rPr>
+          <w:sz w:val="20"/>
+        </w:rPr>
+        <w:t>startFuncCall</w:t>
+      </w:r>
+      <w:proofErr w:type="spellEnd"/>
+      <w:r>
+        <w:rPr>
+          <w:sz w:val="20"/>
+        </w:rPr>
+        <w:t># tells that this identifier is now a function call</w:t>
+      </w:r>
+    </w:p>
+    <w:p>
+      <w:pPr>
+        <w:spacing w:after="0"/>
+        <w:rPr>
+          <w:color w:val="76923C" w:themeColor="accent3" w:themeShade="BF"/>
+          <w:sz w:val="20"/>
+        </w:rPr>
+      </w:pPr>
+      <w:r>
+        <w:rPr>
+          <w:color w:val="76923C" w:themeColor="accent3" w:themeShade="BF"/>
+          <w:sz w:val="20"/>
+        </w:rPr>
+        <w:t>// Rules for building statements</w:t>
+      </w:r>
+    </w:p>
+    <w:p>
+      <w:pPr>
+        <w:spacing w:after="0"/>
+        <w:rPr>
+          <w:sz w:val="20"/>
+        </w:rPr>
+      </w:pPr>
+      <w:r>
+        <w:rPr>
+          <w:sz w:val="20"/>
+        </w:rPr>
+        <w:t>#</w:t>
+      </w:r>
+      <w:proofErr w:type="spellStart"/>
+      <w:r>
+        <w:rPr>
+          <w:sz w:val="20"/>
+        </w:rPr>
+        <w:t>pushStatement</w:t>
+      </w:r>
+      <w:proofErr w:type="spellEnd"/>
+      <w:r>
+        <w:rPr>
+          <w:sz w:val="20"/>
+        </w:rPr>
+        <w:t># pushes a statement onto the semantic stack</w:t>
+      </w:r>
+    </w:p>
+    <w:p>
+      <w:pPr>
+        <w:spacing w:after="0"/>
+        <w:rPr>
+          <w:sz w:val="20"/>
+        </w:rPr>
+      </w:pPr>
+      <w:r>
+        <w:rPr>
+          <w:sz w:val="20"/>
+        </w:rPr>
+        <w:t>#</w:t>
+      </w:r>
+      <w:proofErr w:type="spellStart"/>
+      <w:r>
+        <w:rPr>
+          <w:sz w:val="20"/>
+        </w:rPr>
+        <w:t>popStatement</w:t>
+      </w:r>
+      <w:proofErr w:type="spellEnd"/>
+      <w:r>
+        <w:rPr>
+          <w:sz w:val="20"/>
+        </w:rPr>
+        <w:t># pops a statement onto the semantic stack</w:t>
+      </w:r>
+    </w:p>
+    <w:p>
+      <w:pPr>
+        <w:spacing w:after="0"/>
+        <w:rPr>
+          <w:sz w:val="20"/>
+        </w:rPr>
+      </w:pPr>
+      <w:r>
+        <w:rPr>
+          <w:sz w:val="20"/>
+        </w:rPr>
+        <w:t>#</w:t>
+      </w:r>
+      <w:proofErr w:type="spellStart"/>
+      <w:r>
+        <w:rPr>
+          <w:sz w:val="20"/>
+        </w:rPr>
+        <w:t>assignmentStatement</w:t>
+      </w:r>
+      <w:r>
+        <w:rPr>
+          <w:sz w:val="20"/>
+        </w:rPr>
+        <w:t>Start</w:t>
+      </w:r>
+      <w:proofErr w:type="spellEnd"/>
+      <w:r>
+        <w:rPr>
+          <w:sz w:val="20"/>
+        </w:rPr>
+        <w:t>#</w:t>
+      </w:r>
+      <w:r>
+        <w:rPr>
+          <w:sz w:val="20"/>
+        </w:rPr>
+        <w:t xml:space="preserve"> </w:t>
+      </w:r>
+      <w:r>
+        <w:rPr>
+          <w:sz w:val="20"/>
+        </w:rPr>
+        <w:t>updates the current statement to be an assignment statement</w:t>
+      </w:r>
+    </w:p>
+    <w:p>
+      <w:pPr>
+        <w:spacing w:after="0"/>
+        <w:rPr>
+          <w:sz w:val="20"/>
+        </w:rPr>
+      </w:pPr>
+      <w:r>
+        <w:rPr>
+          <w:sz w:val="20"/>
+        </w:rPr>
+        <w:t>#</w:t>
+      </w:r>
+      <w:proofErr w:type="spellStart"/>
+      <w:r>
+        <w:rPr>
+          <w:sz w:val="20"/>
+        </w:rPr>
+        <w:t>assignmentStatement</w:t>
+      </w:r>
+      <w:r>
+        <w:rPr>
+          <w:sz w:val="20"/>
+        </w:rPr>
+        <w:t>End</w:t>
+      </w:r>
+      <w:proofErr w:type="spellEnd"/>
+      <w:r>
+        <w:rPr>
+          <w:sz w:val="20"/>
+        </w:rPr>
+        <w:t>#</w:t>
+      </w:r>
+    </w:p>
+    <w:p>
+      <w:pPr>
+        <w:spacing w:after="0"/>
+        <w:rPr>
+          <w:sz w:val="20"/>
+        </w:rPr>
+      </w:pPr>
+      <w:r>
+        <w:rPr>
+          <w:sz w:val="20"/>
+        </w:rPr>
+        <w:t>#</w:t>
+      </w:r>
+      <w:proofErr w:type="spellStart"/>
+      <w:r>
+        <w:rPr>
+          <w:sz w:val="20"/>
+        </w:rPr>
+        <w:t>forStatement</w:t>
+      </w:r>
+      <w:r>
+        <w:rPr>
+          <w:sz w:val="20"/>
+        </w:rPr>
+        <w:t>Start</w:t>
+      </w:r>
+      <w:proofErr w:type="spellEnd"/>
+      <w:r>
+        <w:rPr>
+          <w:sz w:val="20"/>
+        </w:rPr>
+        <w:t># updates the current statement to be an for statement</w:t>
+      </w:r>
+    </w:p>
+    <w:p>
+      <w:pPr>
+        <w:spacing w:after="0"/>
+        <w:rPr>
+          <w:sz w:val="20"/>
+        </w:rPr>
+      </w:pPr>
+      <w:r>
+        <w:rPr>
+          <w:sz w:val="20"/>
+        </w:rPr>
+        <w:t>#</w:t>
+      </w:r>
+      <w:proofErr w:type="spellStart"/>
+      <w:r>
+        <w:rPr>
+          <w:sz w:val="20"/>
+        </w:rPr>
+        <w:t>forStatement</w:t>
+      </w:r>
+      <w:r>
+        <w:rPr>
+          <w:sz w:val="20"/>
+        </w:rPr>
+        <w:t>End</w:t>
+      </w:r>
+      <w:proofErr w:type="spellEnd"/>
+      <w:r>
+        <w:rPr>
+          <w:sz w:val="20"/>
+        </w:rPr>
+        <w:t xml:space="preserve"># </w:t>
+      </w:r>
+    </w:p>
+    <w:p>
+      <w:pPr>
+        <w:spacing w:after="0"/>
+        <w:rPr>
+          <w:sz w:val="20"/>
+        </w:rPr>
+      </w:pPr>
+      <w:r>
+        <w:rPr>
+          <w:sz w:val="20"/>
+        </w:rPr>
+        <w:t>#</w:t>
+      </w:r>
+      <w:proofErr w:type="spellStart"/>
+      <w:r>
+        <w:rPr>
+          <w:sz w:val="20"/>
+        </w:rPr>
+        <w:t>ifelseStatement</w:t>
+      </w:r>
+      <w:r>
+        <w:rPr>
+          <w:sz w:val="20"/>
+        </w:rPr>
+        <w:t>Start</w:t>
+      </w:r>
+      <w:proofErr w:type="spellEnd"/>
+      <w:r>
+        <w:rPr>
+          <w:sz w:val="20"/>
+        </w:rPr>
+        <w:t># updates the current statement to be an if/else statement</w:t>
+      </w:r>
+    </w:p>
+    <w:p>
+      <w:pPr>
+        <w:spacing w:after="0"/>
+        <w:rPr>
+          <w:sz w:val="20"/>
+        </w:rPr>
+      </w:pPr>
+      <w:r>
+        <w:rPr>
+          <w:sz w:val="20"/>
+        </w:rPr>
+        <w:t>#</w:t>
+      </w:r>
+      <w:proofErr w:type="spellStart"/>
+      <w:r>
+        <w:rPr>
+          <w:sz w:val="20"/>
+        </w:rPr>
+        <w:t>ifelseStatement</w:t>
+      </w:r>
+      <w:r>
+        <w:rPr>
+          <w:sz w:val="20"/>
+        </w:rPr>
+        <w:t>End</w:t>
+      </w:r>
+      <w:proofErr w:type="spellEnd"/>
+      <w:r>
+        <w:rPr>
+          <w:sz w:val="20"/>
+        </w:rPr>
+        <w:t># updates the current statement to be an if/else statement</w:t>
+      </w:r>
+    </w:p>
+    <w:p>
+      <w:pPr>
+        <w:spacing w:after="0"/>
+        <w:rPr>
+          <w:sz w:val="20"/>
+        </w:rPr>
+      </w:pPr>
+      <w:r>
+        <w:rPr>
+          <w:sz w:val="20"/>
+        </w:rPr>
+        <w:t>#</w:t>
+      </w:r>
+      <w:proofErr w:type="spellStart"/>
+      <w:r>
+        <w:rPr>
+          <w:sz w:val="20"/>
+        </w:rPr>
+        <w:t>getStatement</w:t>
+      </w:r>
+      <w:r>
+        <w:rPr>
+          <w:sz w:val="20"/>
+        </w:rPr>
+        <w:t>Start</w:t>
+      </w:r>
+      <w:proofErr w:type="spellEnd"/>
+      <w:r>
+        <w:rPr>
+          <w:sz w:val="20"/>
+        </w:rPr>
+        <w:t># updates the current statement to be a get statement</w:t>
+      </w:r>
+    </w:p>
+    <w:p>
+      <w:pPr>
+        <w:spacing w:after="0"/>
+        <w:rPr>
+          <w:sz w:val="20"/>
+        </w:rPr>
+      </w:pPr>
+      <w:r>
+        <w:rPr>
+          <w:sz w:val="20"/>
+        </w:rPr>
+        <w:t>#</w:t>
+      </w:r>
+      <w:proofErr w:type="spellStart"/>
+      <w:r>
+        <w:rPr>
+          <w:sz w:val="20"/>
+        </w:rPr>
+        <w:t>getStatement</w:t>
+      </w:r>
+      <w:r>
+        <w:rPr>
+          <w:sz w:val="20"/>
+        </w:rPr>
+        <w:t>End</w:t>
+      </w:r>
+      <w:proofErr w:type="spellEnd"/>
+      <w:r>
+        <w:rPr>
+          <w:sz w:val="20"/>
+        </w:rPr>
+        <w:t>#</w:t>
+      </w:r>
+    </w:p>
+    <w:p>
+      <w:pPr>
+        <w:spacing w:after="0"/>
+        <w:rPr>
+          <w:sz w:val="20"/>
+        </w:rPr>
+      </w:pPr>
+      <w:r>
+        <w:rPr>
+          <w:sz w:val="20"/>
+        </w:rPr>
+        <w:t>#</w:t>
+      </w:r>
+      <w:proofErr w:type="spellStart"/>
+      <w:r>
+        <w:rPr>
+          <w:sz w:val="20"/>
+        </w:rPr>
+        <w:t>putStat</w:t>
+      </w:r>
+      <w:r>
+        <w:rPr>
+          <w:sz w:val="20"/>
+        </w:rPr>
+        <w:t>e</w:t>
+      </w:r>
+      <w:r>
+        <w:rPr>
+          <w:sz w:val="20"/>
+        </w:rPr>
+        <w:t>ment</w:t>
+      </w:r>
+      <w:r>
+        <w:rPr>
+          <w:sz w:val="20"/>
+        </w:rPr>
+        <w:t>Start</w:t>
+      </w:r>
+      <w:proofErr w:type="spellEnd"/>
+      <w:r>
+        <w:rPr>
+          <w:sz w:val="20"/>
+        </w:rPr>
+        <w:t># updates the current statement to be a put statement</w:t>
+      </w:r>
+    </w:p>
+    <w:p>
+      <w:pPr>
+        <w:spacing w:after="0"/>
+        <w:rPr>
+          <w:sz w:val="20"/>
+        </w:rPr>
+      </w:pPr>
+      <w:r>
+        <w:rPr>
+          <w:sz w:val="20"/>
+        </w:rPr>
+        <w:t>#</w:t>
+      </w:r>
+      <w:proofErr w:type="spellStart"/>
+      <w:r>
+        <w:rPr>
+          <w:sz w:val="20"/>
+        </w:rPr>
+        <w:t>putStat</w:t>
+      </w:r>
+      <w:r>
+        <w:rPr>
+          <w:sz w:val="20"/>
+        </w:rPr>
+        <w:t>e</w:t>
+      </w:r>
+      <w:r>
+        <w:rPr>
+          <w:sz w:val="20"/>
+        </w:rPr>
+        <w:t>ment</w:t>
+      </w:r>
+      <w:r>
+        <w:rPr>
+          <w:sz w:val="20"/>
+        </w:rPr>
+        <w:t>End</w:t>
+      </w:r>
+      <w:proofErr w:type="spellEnd"/>
+      <w:r>
+        <w:rPr>
+          <w:sz w:val="20"/>
+        </w:rPr>
+        <w:t>#</w:t>
+      </w:r>
+    </w:p>
+    <w:p>
+      <w:pPr>
+        <w:spacing w:after="0"/>
+        <w:rPr>
+          <w:sz w:val="20"/>
+        </w:rPr>
+      </w:pPr>
+      <w:r>
+        <w:rPr>
+          <w:sz w:val="20"/>
+        </w:rPr>
+        <w:t>#</w:t>
+      </w:r>
+      <w:proofErr w:type="spellStart"/>
+      <w:r>
+        <w:rPr>
+          <w:sz w:val="20"/>
+        </w:rPr>
+        <w:t>returnStat</w:t>
+      </w:r>
+      <w:r>
+        <w:rPr>
+          <w:sz w:val="20"/>
+        </w:rPr>
+        <w:t>e</w:t>
+      </w:r>
+      <w:r>
+        <w:rPr>
+          <w:sz w:val="20"/>
+        </w:rPr>
+        <w:t>ment</w:t>
+      </w:r>
+      <w:r>
+        <w:rPr>
+          <w:sz w:val="20"/>
+        </w:rPr>
+        <w:t>Start</w:t>
+      </w:r>
+      <w:proofErr w:type="spellEnd"/>
+      <w:r>
+        <w:rPr>
+          <w:sz w:val="20"/>
+        </w:rPr>
+        <w:t># updates the current statement to be a return statement</w:t>
+      </w:r>
+    </w:p>
+    <w:p>
+      <w:pPr>
+        <w:spacing w:after="0"/>
+        <w:rPr>
+          <w:sz w:val="20"/>
+        </w:rPr>
+      </w:pPr>
+      <w:r>
+        <w:rPr>
+          <w:sz w:val="20"/>
+        </w:rPr>
+        <w:t>#</w:t>
+      </w:r>
+      <w:proofErr w:type="spellStart"/>
+      <w:r>
+        <w:rPr>
+          <w:sz w:val="20"/>
+        </w:rPr>
+        <w:t>returnStat</w:t>
+      </w:r>
+      <w:r>
+        <w:rPr>
+          <w:sz w:val="20"/>
+        </w:rPr>
+        <w:t>e</w:t>
+      </w:r>
+      <w:r>
+        <w:rPr>
+          <w:sz w:val="20"/>
+        </w:rPr>
+        <w:t>ment</w:t>
+      </w:r>
+      <w:r>
+        <w:rPr>
+          <w:sz w:val="20"/>
+        </w:rPr>
+        <w:t>End</w:t>
+      </w:r>
+      <w:proofErr w:type="spellEnd"/>
+      <w:r>
+        <w:rPr>
+          <w:sz w:val="20"/>
+        </w:rPr>
+        <w:t>#</w:t>
+      </w:r>
+    </w:p>
+    <w:p>
+      <w:pPr>
+        <w:rPr>
+          <w:b/>
+        </w:rPr>
+      </w:pPr>
+      <w:r>
+        <w:lastRenderedPageBreak/>
+        <w:t>Updated Grammar can be seen in the</w:t>
+      </w:r>
+      <w:r>
+        <w:rPr>
+          <w:b/>
+        </w:rPr>
+        <w:t xml:space="preserve"> grammar_with_sdt.txt</w:t>
+      </w:r>
+    </w:p>
+    <w:p>
+      <w:pPr>
+        <w:rPr>
+          <w:b/>
+        </w:rPr>
+      </w:pPr>
+      <w:r>
+        <w:t>Compiler output such as errors or important info can be seen</w:t>
+      </w:r>
+      <w:r>
+        <w:rPr>
+          <w:b/>
+        </w:rPr>
+        <w:t xml:space="preserve"> compilerOutput.txt</w:t>
+      </w:r>
+    </w:p>
+    <w:p>
+      <w:r>
+        <w:t>Compiler output is also being output to the console.</w:t>
+      </w:r>
+    </w:p>
+    <w:p>
+      <w:pPr>
+        <w:rPr>
+          <w:b/>
+        </w:rPr>
+      </w:pPr>
+      <w:r>
+        <w:rPr>
+          <w:b/>
+        </w:rPr>
+        <w:t xml:space="preserve">There </w:t>
+      </w:r>
+      <w:r>
+        <w:rPr>
+          <w:b/>
+        </w:rPr>
+        <w:t>are output files</w:t>
+      </w:r>
+      <w:r>
+        <w:rPr>
+          <w:b/>
+        </w:rPr>
+        <w:t xml:space="preserve"> for every part of the compiler. Outputting is done for everything.</w:t>
       </w:r>
       <w:bookmarkStart w:id="0" w:name="_GoBack"/>
       <w:bookmarkEnd w:id="0"/>
@@ -180,127 +1845,764 @@
       <w:pPr>
         <w:rPr>
           <w:b/>
-          <w:sz w:val="20"/>
-          <w:szCs w:val="20"/>
-        </w:rPr>
-      </w:pPr>
-      <w:r>
-        <w:rPr>
-          <w:b/>
-          <w:sz w:val="20"/>
-          <w:szCs w:val="20"/>
-        </w:rPr>
-        <w:t xml:space="preserve"> Is there a limit on the number of function parameters?</w:t>
-      </w:r>
-    </w:p>
-    <w:p>
-      <w:pPr>
-        <w:rPr>
-          <w:b/>
-          <w:sz w:val="20"/>
-          <w:szCs w:val="20"/>
-        </w:rPr>
-      </w:pPr>
-    </w:p>
-    <w:p>
-      <w:pPr>
-        <w:rPr>
-          <w:b/>
-          <w:sz w:val="20"/>
-          <w:szCs w:val="20"/>
-        </w:rPr>
-      </w:pPr>
-      <w:r>
-        <w:rPr>
-          <w:b/>
-          <w:sz w:val="20"/>
-          <w:szCs w:val="20"/>
-        </w:rPr>
-        <w:t xml:space="preserve"> Is function overloading allowed, i.e. functions with the same name but with varied number/type of</w:t>
-      </w:r>
-    </w:p>
-    <w:p>
-      <w:pPr>
-        <w:rPr>
-          <w:b/>
-          <w:sz w:val="20"/>
-          <w:szCs w:val="20"/>
-        </w:rPr>
-      </w:pPr>
-      <w:r>
-        <w:rPr>
-          <w:b/>
-          <w:sz w:val="20"/>
-          <w:szCs w:val="20"/>
-        </w:rPr>
-        <w:t>parameters in the same scope?</w:t>
-      </w:r>
-    </w:p>
-    <w:p>
-      <w:pPr>
-        <w:ind w:firstLine="720"/>
-        <w:rPr>
-          <w:sz w:val="20"/>
-          <w:szCs w:val="20"/>
-        </w:rPr>
-      </w:pPr>
-      <w:r>
-        <w:rPr>
-          <w:sz w:val="20"/>
-          <w:szCs w:val="20"/>
-        </w:rPr>
-        <w:t>No, function overloading is not allowed. The implementation only allows for a function to have one signature.</w:t>
-      </w:r>
-    </w:p>
-    <w:p>
-      <w:pPr>
-        <w:rPr>
-          <w:b/>
-          <w:sz w:val="20"/>
-          <w:szCs w:val="20"/>
-        </w:rPr>
-      </w:pPr>
-      <w:r>
-        <w:rPr>
-          <w:b/>
-          <w:sz w:val="20"/>
-          <w:szCs w:val="20"/>
-        </w:rPr>
-        <w:t xml:space="preserve"> Are recursive function calls allowed, or can two instances of the same function be active at the same time?</w:t>
-      </w:r>
-    </w:p>
-    <w:p>
-      <w:pPr>
-        <w:rPr>
-          <w:b/>
-          <w:sz w:val="20"/>
-          <w:szCs w:val="20"/>
-        </w:rPr>
-      </w:pPr>
-      <w:r>
-        <w:rPr>
-          <w:b/>
-          <w:sz w:val="20"/>
-          <w:szCs w:val="20"/>
-        </w:rPr>
-        <w:t xml:space="preserve"> Etc</w:t>
-      </w:r>
-    </w:p>
-    <w:p>
-      <w:pPr>
-        <w:rPr>
-          <w:i/>
-        </w:rPr>
-      </w:pPr>
-      <w:r>
-        <w:rPr>
-          <w:sz w:val="20"/>
-          <w:szCs w:val="20"/>
-        </w:rPr>
-        <w:tab/>
-        <w:t>No. Everything is allocated statically.</w:t>
-      </w:r>
-    </w:p>
+        </w:rPr>
+      </w:pPr>
+      <w:r>
+        <w:t>Output code generation file is in</w:t>
+      </w:r>
+      <w:r>
+        <w:rPr>
+          <w:b/>
+        </w:rPr>
+        <w:t xml:space="preserve"> </w:t>
+      </w:r>
+      <w:proofErr w:type="spellStart"/>
+      <w:r>
+        <w:rPr>
+          <w:b/>
+        </w:rPr>
+        <w:t>sourcefile.m</w:t>
+      </w:r>
+      <w:proofErr w:type="spellEnd"/>
+      <w:r>
+        <w:rPr>
+          <w:b/>
+        </w:rPr>
+        <w:t xml:space="preserve"> </w:t>
+      </w:r>
+    </w:p>
+    <w:p>
+      <w:pPr>
+        <w:rPr>
+          <w:b/>
+        </w:rPr>
+      </w:pPr>
+      <w:r>
+        <w:t>To see example input/output files see the</w:t>
+      </w:r>
+      <w:r>
+        <w:rPr>
+          <w:b/>
+        </w:rPr>
+        <w:t xml:space="preserve"> </w:t>
+      </w:r>
+      <w:r>
+        <w:rPr>
+          <w:b/>
+        </w:rPr>
+        <w:t>/</w:t>
+      </w:r>
+      <w:r>
+        <w:rPr>
+          <w:b/>
+        </w:rPr>
+        <w:t>Tests/</w:t>
+      </w:r>
+      <w:proofErr w:type="spellStart"/>
+      <w:r>
+        <w:rPr>
+          <w:b/>
+        </w:rPr>
+        <w:t>FullDemo_TestFiles</w:t>
+      </w:r>
+      <w:proofErr w:type="spellEnd"/>
+      <w:r>
+        <w:rPr>
+          <w:b/>
+        </w:rPr>
+        <w:t>/…</w:t>
+      </w:r>
+      <w:r>
+        <w:rPr>
+          <w:b/>
+        </w:rPr>
+        <w:t xml:space="preserve"> </w:t>
+      </w:r>
+      <w:r>
+        <w:t>directory.</w:t>
+      </w:r>
+      <w:r>
+        <w:rPr>
+          <w:b/>
+        </w:rPr>
+        <w:t xml:space="preserve"> </w:t>
+      </w:r>
+      <w:r>
+        <w:t>This will show the output of semantic/syntax errors and will have the code generation for some test input files</w:t>
+      </w:r>
+    </w:p>
+    <w:p>
+      <w:pPr>
+        <w:rPr>
+          <w:b/>
+        </w:rPr>
+      </w:pPr>
+    </w:p>
+    <w:p>
+      <w:r>
+        <w:t xml:space="preserve">The overall structure of the solution goes by building each individual parts of our language. Parts such as statements, expressions, </w:t>
+      </w:r>
+      <w:proofErr w:type="gramStart"/>
+      <w:r>
+        <w:t>function</w:t>
+      </w:r>
+      <w:proofErr w:type="gramEnd"/>
+      <w:r>
+        <w:t xml:space="preserve"> definitions all get c</w:t>
+      </w:r>
+      <w:r>
+        <w:t>reated by the semantic actions.</w:t>
+      </w:r>
+    </w:p>
+    <w:p>
+      <w:r>
+        <w:t xml:space="preserve">Expressions are built by reading in the individual parts by the semantic actions and are turned into a postfix expression. When the expression is done being built, it is converted to an expression tree. This expression tree is then type checked by comparing each sub tree has the same type. If they are all the same type, then the expression is that type. If there is a mismatch in type, then the expression is typed mismatched. </w:t>
+      </w:r>
+    </w:p>
+    <w:p>
+      <w:r>
+        <w:t xml:space="preserve">Statements are also built by using the semantic actions. There are semantic actions for each type of statement telling what specifically that statement is. For example in our semantic actions we have </w:t>
+      </w:r>
+      <w:proofErr w:type="spellStart"/>
+      <w:proofErr w:type="gramStart"/>
+      <w:r>
+        <w:t>a</w:t>
+      </w:r>
+      <w:proofErr w:type="spellEnd"/>
+      <w:proofErr w:type="gramEnd"/>
+      <w:r>
+        <w:t xml:space="preserve"> action such as #</w:t>
+      </w:r>
+      <w:proofErr w:type="spellStart"/>
+      <w:r>
+        <w:t>ifelseStatementStart</w:t>
+      </w:r>
+      <w:proofErr w:type="spellEnd"/>
+      <w:r>
+        <w:t># and a corresponding #</w:t>
+      </w:r>
+      <w:proofErr w:type="spellStart"/>
+      <w:r>
+        <w:t>ifelseStatementEnd</w:t>
+      </w:r>
+      <w:proofErr w:type="spellEnd"/>
+      <w:r>
+        <w:t>#</w:t>
+      </w:r>
+      <w:r>
+        <w:t xml:space="preserve">. When we hit a start statement, this tells the attribute migrater to migrate the next expression to </w:t>
+      </w:r>
+      <w:proofErr w:type="gramStart"/>
+      <w:r>
+        <w:t>the if</w:t>
+      </w:r>
+      <w:proofErr w:type="gramEnd"/>
+      <w:r>
+        <w:t xml:space="preserve"> condition, and any following statement as if/else statements. This technique is appli</w:t>
+      </w:r>
+      <w:r>
+        <w:t>ed for all types of statements.</w:t>
+      </w:r>
+    </w:p>
+    <w:p>
+      <w:r>
+        <w:t>We use the semantic stack to do attribute migration. For example if we have the assignment statement</w:t>
+      </w:r>
+    </w:p>
+    <w:p>
+      <w:r>
+        <w:t>x = 32;</w:t>
+      </w:r>
+    </w:p>
+    <w:p>
+      <w:proofErr w:type="gramStart"/>
+      <w:r>
+        <w:t>this</w:t>
+      </w:r>
+      <w:proofErr w:type="gramEnd"/>
+      <w:r>
+        <w:t xml:space="preserve"> will do the following semantic actions</w:t>
+      </w:r>
+    </w:p>
+    <w:p>
+      <w:pPr>
+        <w:spacing w:line="240" w:lineRule="auto"/>
+      </w:pPr>
+      <w:proofErr w:type="spellStart"/>
+      <w:proofErr w:type="gramStart"/>
+      <w:r>
+        <w:t>pushStatement</w:t>
+      </w:r>
+      <w:proofErr w:type="spellEnd"/>
+      <w:proofErr w:type="gramEnd"/>
+    </w:p>
+    <w:p>
+      <w:pPr>
+        <w:spacing w:line="240" w:lineRule="auto"/>
+      </w:pPr>
+      <w:proofErr w:type="spellStart"/>
+      <w:proofErr w:type="gramStart"/>
+      <w:r>
+        <w:t>assignmentStatementStart</w:t>
+      </w:r>
+      <w:proofErr w:type="spellEnd"/>
+      <w:proofErr w:type="gramEnd"/>
+    </w:p>
+    <w:p>
+      <w:pPr>
+        <w:spacing w:line="240" w:lineRule="auto"/>
+      </w:pPr>
+      <w:proofErr w:type="spellStart"/>
+      <w:proofErr w:type="gramStart"/>
+      <w:r>
+        <w:t>pushVar</w:t>
+      </w:r>
+      <w:proofErr w:type="spellEnd"/>
+      <w:proofErr w:type="gramEnd"/>
+    </w:p>
+    <w:p>
+      <w:pPr>
+        <w:spacing w:line="240" w:lineRule="auto"/>
+      </w:pPr>
+      <w:proofErr w:type="spellStart"/>
+      <w:proofErr w:type="gramStart"/>
+      <w:r>
+        <w:t>popVar</w:t>
+      </w:r>
+      <w:proofErr w:type="spellEnd"/>
+      <w:proofErr w:type="gramEnd"/>
+      <w:r>
+        <w:t xml:space="preserve"> (check for variable errors) then this will migrate it to the assignment statement’s lhs variable</w:t>
+      </w:r>
+    </w:p>
+    <w:p>
+      <w:pPr>
+        <w:spacing w:line="240" w:lineRule="auto"/>
+      </w:pPr>
+      <w:proofErr w:type="spellStart"/>
+      <w:proofErr w:type="gramStart"/>
+      <w:r>
+        <w:t>pushExpression</w:t>
+      </w:r>
+      <w:proofErr w:type="spellEnd"/>
+      <w:proofErr w:type="gramEnd"/>
+    </w:p>
+    <w:p>
+      <w:pPr>
+        <w:spacing w:line="240" w:lineRule="auto"/>
+      </w:pPr>
+      <w:proofErr w:type="spellStart"/>
+      <w:proofErr w:type="gramStart"/>
+      <w:r>
+        <w:t>addNumberToExpr</w:t>
+      </w:r>
+      <w:proofErr w:type="spellEnd"/>
+      <w:proofErr w:type="gramEnd"/>
+    </w:p>
+    <w:p>
+      <w:pPr>
+        <w:spacing w:line="240" w:lineRule="auto"/>
+      </w:pPr>
+      <w:proofErr w:type="spellStart"/>
+      <w:proofErr w:type="gramStart"/>
+      <w:r>
+        <w:t>popExpr</w:t>
+      </w:r>
+      <w:proofErr w:type="spellEnd"/>
+      <w:r>
+        <w:t>(</w:t>
+      </w:r>
+      <w:proofErr w:type="gramEnd"/>
+      <w:r>
+        <w:t xml:space="preserve">type checking) then this will migrate it to the assignment statement’s </w:t>
+      </w:r>
+      <w:proofErr w:type="spellStart"/>
+      <w:r>
+        <w:t>rhs</w:t>
+      </w:r>
+      <w:proofErr w:type="spellEnd"/>
+      <w:r>
+        <w:t xml:space="preserve"> expression</w:t>
+      </w:r>
+    </w:p>
+    <w:p>
+      <w:pPr>
+        <w:spacing w:line="240" w:lineRule="auto"/>
+      </w:pPr>
+      <w:proofErr w:type="spellStart"/>
+      <w:proofErr w:type="gramStart"/>
+      <w:r>
+        <w:lastRenderedPageBreak/>
+        <w:t>assignmentStatementEnd</w:t>
+      </w:r>
+      <w:proofErr w:type="spellEnd"/>
+      <w:proofErr w:type="gramEnd"/>
+    </w:p>
+    <w:p>
+      <w:pPr>
+        <w:spacing w:line="240" w:lineRule="auto"/>
+      </w:pPr>
+      <w:proofErr w:type="spellStart"/>
+      <w:proofErr w:type="gramStart"/>
+      <w:r>
+        <w:t>popStatement</w:t>
+      </w:r>
+      <w:proofErr w:type="spellEnd"/>
+      <w:proofErr w:type="gramEnd"/>
+    </w:p>
+    <w:p/>
+    <w:p>
+      <w:pPr>
+        <w:rPr>
+          <w:b/>
+        </w:rPr>
+      </w:pPr>
+      <w:r>
+        <w:rPr>
+          <w:b/>
+        </w:rPr>
+        <w:t xml:space="preserve">What is implemented for code </w:t>
+      </w:r>
+      <w:proofErr w:type="gramStart"/>
+      <w:r>
+        <w:rPr>
+          <w:b/>
+        </w:rPr>
+        <w:t>generation</w:t>
+      </w:r>
+      <w:proofErr w:type="gramEnd"/>
+    </w:p>
+    <w:p>
+      <w:r>
+        <w:t xml:space="preserve">Memory allocation for </w:t>
+      </w:r>
+      <w:proofErr w:type="spellStart"/>
+      <w:r>
+        <w:t>int</w:t>
+      </w:r>
+      <w:proofErr w:type="spellEnd"/>
+      <w:r>
+        <w:t>/floats</w:t>
+      </w:r>
+    </w:p>
+    <w:p>
+      <w:r>
+        <w:t xml:space="preserve">Memory allocation for </w:t>
+      </w:r>
+      <w:proofErr w:type="spellStart"/>
+      <w:r>
+        <w:t>vars</w:t>
+      </w:r>
+      <w:proofErr w:type="spellEnd"/>
+      <w:r>
+        <w:t>/objects</w:t>
+      </w:r>
+    </w:p>
+    <w:p>
+      <w:r>
+        <w:t>Memory allocation for arrays and array of objects</w:t>
+      </w:r>
+    </w:p>
+    <w:p>
+      <w:r>
+        <w:t>Loop statements with jumps</w:t>
+      </w:r>
+    </w:p>
+    <w:p>
+      <w:r>
+        <w:t>If/else statement with jumps</w:t>
+      </w:r>
+    </w:p>
+    <w:p>
+      <w:r>
+        <w:t>Input output</w:t>
+      </w:r>
+    </w:p>
+    <w:p>
+      <w:r>
+        <w:t>Expressions with arithmetic and relational operator</w:t>
+      </w:r>
+    </w:p>
+    <w:p>
+      <w:r>
+        <w:t>Function declarations jump on call/return value</w:t>
+      </w:r>
+    </w:p>
+    <w:p>
+      <w:r>
+        <w:t>Parameter passing</w:t>
+      </w:r>
+    </w:p>
+    <w:p>
+      <w:r>
+        <w:t xml:space="preserve">Array offset calculation with n dimensional arrays </w:t>
+      </w:r>
+    </w:p>
+    <w:p>
+      <w:pPr>
+        <w:rPr>
+          <w:b/>
+        </w:rPr>
+      </w:pPr>
+      <w:r>
+        <w:rPr>
+          <w:b/>
+        </w:rPr>
+        <w:t xml:space="preserve">What is not </w:t>
+      </w:r>
+      <w:proofErr w:type="gramStart"/>
+      <w:r>
+        <w:rPr>
+          <w:b/>
+        </w:rPr>
+        <w:t>implemented</w:t>
+      </w:r>
+      <w:proofErr w:type="gramEnd"/>
+    </w:p>
+    <w:p>
+      <w:r>
+        <w:t>Offsets for objects and method calls</w:t>
+      </w:r>
+    </w:p>
+    <w:p>
+      <w:pPr>
+        <w:rPr>
+          <w:b/>
+        </w:rPr>
+      </w:pPr>
+      <w:r>
+        <w:t xml:space="preserve">Again you can see the outputs for all of this in the </w:t>
+      </w:r>
+      <w:r>
+        <w:rPr>
+          <w:b/>
+        </w:rPr>
+        <w:t>/</w:t>
+      </w:r>
+      <w:r>
+        <w:rPr>
+          <w:b/>
+        </w:rPr>
+        <w:t>Tests/</w:t>
+      </w:r>
+      <w:proofErr w:type="spellStart"/>
+      <w:r>
+        <w:rPr>
+          <w:b/>
+        </w:rPr>
+        <w:t>FullDemo_TestFiles</w:t>
+      </w:r>
+      <w:proofErr w:type="spellEnd"/>
+      <w:r>
+        <w:rPr>
+          <w:b/>
+        </w:rPr>
+        <w:t xml:space="preserve"> outputs/</w:t>
+      </w:r>
+      <w:proofErr w:type="spellStart"/>
+      <w:r>
+        <w:rPr>
+          <w:b/>
+        </w:rPr>
+        <w:t>codegen</w:t>
+      </w:r>
+      <w:proofErr w:type="spellEnd"/>
+      <w:r>
+        <w:rPr>
+          <w:b/>
+        </w:rPr>
+        <w:t>/…</w:t>
+      </w:r>
+    </w:p>
+    <w:p>
+      <w:pPr>
+        <w:rPr>
+          <w:b/>
+        </w:rPr>
+      </w:pPr>
+    </w:p>
+    <w:p>
+      <w:pPr>
+        <w:rPr>
+          <w:b/>
+        </w:rPr>
+      </w:pPr>
+      <w:r>
+        <w:rPr>
+          <w:b/>
+        </w:rPr>
+        <w:t>Some techniques</w:t>
+      </w:r>
+    </w:p>
+    <w:p>
+      <w:r>
+        <w:t xml:space="preserve">All of our statements and expressions are done using intermediate representations. This is done to simply our generation by abstracting way statements and expressions. Also Since we need to generate function definitions before the actual code, we need to generate the code before the program code. If we didn’t have </w:t>
+      </w:r>
+      <w:r>
+        <w:t>representations</w:t>
+      </w:r>
+      <w:r>
+        <w:t>, then this would be a lot trickier to do.</w:t>
+      </w:r>
+    </w:p>
+    <w:p>
+      <w:r>
+        <w:t>The code for turning an expression into instructions is done well and abstracted. Basically you create an Expression Instruction, give it an expression, then it gives you back the output register of the expression’s value and you can save it or use it for something else.</w:t>
+      </w:r>
+    </w:p>
+    <w:p/>
+    <w:p>
+      <w:pPr>
+        <w:spacing w:after="0" w:line="240" w:lineRule="auto"/>
+        <w:rPr>
+          <w:b/>
+          <w:sz w:val="20"/>
+          <w:szCs w:val="20"/>
+        </w:rPr>
+      </w:pPr>
+      <w:r>
+        <w:rPr>
+          <w:b/>
+          <w:sz w:val="20"/>
+          <w:szCs w:val="20"/>
+        </w:rPr>
+        <w:lastRenderedPageBreak/>
+        <w:t>Tools</w:t>
+      </w:r>
+      <w:r>
+        <w:rPr>
+          <w:b/>
+          <w:sz w:val="20"/>
+          <w:szCs w:val="20"/>
+        </w:rPr>
+        <w:t xml:space="preserve"> </w:t>
+      </w:r>
+      <w:r>
+        <w:rPr>
+          <w:b/>
+          <w:sz w:val="20"/>
+          <w:szCs w:val="20"/>
+        </w:rPr>
+        <w:t>/</w:t>
+      </w:r>
+      <w:r>
+        <w:rPr>
+          <w:b/>
+          <w:sz w:val="20"/>
+          <w:szCs w:val="20"/>
+        </w:rPr>
+        <w:t xml:space="preserve"> </w:t>
+      </w:r>
+      <w:r>
+        <w:rPr>
+          <w:b/>
+          <w:sz w:val="20"/>
+          <w:szCs w:val="20"/>
+        </w:rPr>
+        <w:t>Libraries</w:t>
+      </w:r>
+      <w:r>
+        <w:rPr>
+          <w:b/>
+          <w:sz w:val="20"/>
+          <w:szCs w:val="20"/>
+        </w:rPr>
+        <w:t xml:space="preserve"> /</w:t>
+      </w:r>
+      <w:r>
+        <w:rPr>
+          <w:b/>
+          <w:sz w:val="20"/>
+          <w:szCs w:val="20"/>
+        </w:rPr>
+        <w:t xml:space="preserve"> </w:t>
+      </w:r>
+      <w:r>
+        <w:rPr>
+          <w:b/>
+          <w:sz w:val="20"/>
+          <w:szCs w:val="20"/>
+        </w:rPr>
+        <w:t>Techniques</w:t>
+      </w:r>
+    </w:p>
+    <w:p>
+      <w:pPr>
+        <w:spacing w:after="0" w:line="240" w:lineRule="auto"/>
+        <w:rPr>
+          <w:b/>
+          <w:sz w:val="20"/>
+          <w:szCs w:val="20"/>
+        </w:rPr>
+      </w:pPr>
+    </w:p>
+    <w:p>
+      <w:pPr>
+        <w:pStyle w:val="ListParagraph"/>
+        <w:numPr>
+          <w:ilvl w:val="0"/>
+          <w:numId w:val="1"/>
+        </w:numPr>
+        <w:spacing w:after="0" w:line="240" w:lineRule="auto"/>
+        <w:rPr>
+          <w:sz w:val="20"/>
+          <w:szCs w:val="20"/>
+        </w:rPr>
+      </w:pPr>
+      <w:r>
+        <w:rPr>
+          <w:sz w:val="20"/>
+          <w:szCs w:val="20"/>
+        </w:rPr>
+        <w:t>I didn’t use any external tools</w:t>
+      </w:r>
+      <w:r>
+        <w:rPr>
+          <w:sz w:val="20"/>
+          <w:szCs w:val="20"/>
+        </w:rPr>
+        <w:t>/libs/</w:t>
+      </w:r>
+      <w:proofErr w:type="spellStart"/>
+      <w:r>
+        <w:rPr>
+          <w:sz w:val="20"/>
+          <w:szCs w:val="20"/>
+        </w:rPr>
+        <w:t>dlls</w:t>
+      </w:r>
+      <w:proofErr w:type="spellEnd"/>
+      <w:r>
+        <w:rPr>
+          <w:sz w:val="20"/>
+          <w:szCs w:val="20"/>
+        </w:rPr>
+        <w:t xml:space="preserve"> to write any code. Only used the internal libs provided with C++.</w:t>
+      </w:r>
+    </w:p>
+    <w:p>
+      <w:pPr>
+        <w:spacing w:after="0" w:line="240" w:lineRule="auto"/>
+        <w:rPr>
+          <w:sz w:val="20"/>
+          <w:szCs w:val="20"/>
+        </w:rPr>
+      </w:pPr>
+    </w:p>
+    <w:p>
+      <w:pPr>
+        <w:pStyle w:val="ListParagraph"/>
+        <w:numPr>
+          <w:ilvl w:val="0"/>
+          <w:numId w:val="1"/>
+        </w:numPr>
+        <w:spacing w:after="0" w:line="240" w:lineRule="auto"/>
+        <w:rPr>
+          <w:sz w:val="20"/>
+          <w:szCs w:val="20"/>
+        </w:rPr>
+      </w:pPr>
+      <w:r>
+        <w:rPr>
+          <w:sz w:val="20"/>
+          <w:szCs w:val="20"/>
+        </w:rPr>
+        <w:t xml:space="preserve">Used </w:t>
+      </w:r>
+      <w:proofErr w:type="spellStart"/>
+      <w:r>
+        <w:rPr>
+          <w:sz w:val="20"/>
+          <w:szCs w:val="20"/>
+        </w:rPr>
+        <w:t>Bitbucket</w:t>
+      </w:r>
+      <w:proofErr w:type="spellEnd"/>
+      <w:r>
+        <w:rPr>
+          <w:sz w:val="20"/>
+          <w:szCs w:val="20"/>
+        </w:rPr>
+        <w:t>/</w:t>
+      </w:r>
+      <w:proofErr w:type="spellStart"/>
+      <w:r>
+        <w:rPr>
+          <w:sz w:val="20"/>
+          <w:szCs w:val="20"/>
+        </w:rPr>
+        <w:t>Git</w:t>
+      </w:r>
+      <w:proofErr w:type="spellEnd"/>
+      <w:r>
+        <w:rPr>
+          <w:sz w:val="20"/>
+          <w:szCs w:val="20"/>
+        </w:rPr>
+        <w:t xml:space="preserve"> for version control. </w:t>
+      </w:r>
+    </w:p>
+    <w:p>
+      <w:pPr>
+        <w:spacing w:after="0" w:line="240" w:lineRule="auto"/>
+        <w:rPr>
+          <w:sz w:val="20"/>
+          <w:szCs w:val="20"/>
+        </w:rPr>
+      </w:pPr>
+    </w:p>
+    <w:p>
+      <w:pPr>
+        <w:pStyle w:val="ListParagraph"/>
+        <w:numPr>
+          <w:ilvl w:val="0"/>
+          <w:numId w:val="1"/>
+        </w:numPr>
+        <w:spacing w:after="0" w:line="240" w:lineRule="auto"/>
+        <w:rPr>
+          <w:sz w:val="20"/>
+          <w:szCs w:val="20"/>
+        </w:rPr>
+      </w:pPr>
+      <w:r>
+        <w:rPr>
+          <w:sz w:val="20"/>
+          <w:szCs w:val="20"/>
+        </w:rPr>
+        <w:t>Used the unit testing framework provided inside visual studio to create unit tests.</w:t>
+      </w:r>
+    </w:p>
+    <w:p>
+      <w:pPr>
+        <w:pStyle w:val="ListParagraph"/>
+        <w:rPr>
+          <w:sz w:val="20"/>
+          <w:szCs w:val="20"/>
+        </w:rPr>
+      </w:pPr>
+    </w:p>
+    <w:p>
+      <w:pPr>
+        <w:pStyle w:val="ListParagraph"/>
+        <w:numPr>
+          <w:ilvl w:val="0"/>
+          <w:numId w:val="1"/>
+        </w:numPr>
+        <w:spacing w:after="0" w:line="240" w:lineRule="auto"/>
+        <w:rPr>
+          <w:sz w:val="20"/>
+          <w:szCs w:val="20"/>
+        </w:rPr>
+      </w:pPr>
+      <w:r>
+        <w:rPr>
+          <w:sz w:val="20"/>
+          <w:szCs w:val="20"/>
+        </w:rPr>
+        <w:t>The moon documentation</w:t>
+      </w:r>
+    </w:p>
+    <w:p/>
     <w:sectPr>
       <w:headerReference w:type="default" r:id="rId8"/>
       <w:pgSz w:w="12240" w:h="15840"/>
@@ -369,8 +2671,13 @@
       <w:pStyle w:val="Header"/>
     </w:pPr>
     <w:r>
-      <w:t>Steven Tucci</w:t>
+      <w:t xml:space="preserve">Steven </w:t>
     </w:r>
+    <w:proofErr w:type="spellStart"/>
+    <w:r>
+      <w:t>Tucci</w:t>
+    </w:r>
+    <w:proofErr w:type="spellEnd"/>
   </w:p>
   <w:p>
     <w:pPr>

</xml_diff>